<commit_message>
Trabalho atualizado - materias bibliograficos
</commit_message>
<xml_diff>
--- a/Metodologia de Pesquisa Científica.docx
+++ b/Metodologia de Pesquisa Científica.docx
@@ -1275,9 +1275,9 @@
       <w:pPr>
         <w:pStyle w:val="Estilo1"/>
       </w:pPr>
-      <w:bookmarkStart w:id="2" w:name="_Toc447563080"/>
-      <w:bookmarkStart w:id="3" w:name="h.30j0zll" w:colFirst="0" w:colLast="0"/>
-      <w:bookmarkEnd w:id="3"/>
+      <w:bookmarkStart w:id="2" w:name="h.30j0zll" w:colFirst="0" w:colLast="0"/>
+      <w:bookmarkStart w:id="3" w:name="_Toc447563080"/>
+      <w:bookmarkEnd w:id="2"/>
       <w:r>
         <w:lastRenderedPageBreak/>
         <w:t>Projeto DE pesquisa</w:t>
@@ -1294,9 +1294,7 @@
       <w:r>
         <w:t>Tema</w:t>
       </w:r>
-      <w:bookmarkStart w:id="4" w:name="_GoBack"/>
-      <w:bookmarkEnd w:id="2"/>
-      <w:bookmarkEnd w:id="4"/>
+      <w:bookmarkEnd w:id="3"/>
     </w:p>
     <w:p/>
     <w:p>
@@ -1507,12 +1505,12 @@
           <w:numId w:val="4"/>
         </w:numPr>
       </w:pPr>
-      <w:bookmarkStart w:id="5" w:name="_Toc447563081"/>
+      <w:bookmarkStart w:id="4" w:name="_Toc447563081"/>
       <w:r>
         <w:lastRenderedPageBreak/>
         <w:t>Delimitação do tema</w:t>
       </w:r>
-      <w:bookmarkEnd w:id="5"/>
+      <w:bookmarkEnd w:id="4"/>
     </w:p>
     <w:p/>
     <w:p>
@@ -1580,8 +1578,8 @@
         <w:spacing w:after="240" w:line="276" w:lineRule="auto"/>
         <w:ind w:firstLine="360"/>
       </w:pPr>
-      <w:bookmarkStart w:id="6" w:name="h.1fob9te" w:colFirst="0" w:colLast="0"/>
-      <w:bookmarkEnd w:id="6"/>
+      <w:bookmarkStart w:id="5" w:name="h.1fob9te" w:colFirst="0" w:colLast="0"/>
+      <w:bookmarkEnd w:id="5"/>
       <w:r>
         <w:t>Durante esta etapa nota-se que o processo é utilizado para tornar-se um objetivo mais específico, levando-se em conta a dificuldade do tema e/ou a extensão do problema, como descreve</w:t>
       </w:r>
@@ -1680,12 +1678,12 @@
           <w:numId w:val="4"/>
         </w:numPr>
       </w:pPr>
-      <w:bookmarkStart w:id="7" w:name="_Toc447563082"/>
+      <w:bookmarkStart w:id="6" w:name="_Toc447563082"/>
       <w:r>
         <w:lastRenderedPageBreak/>
         <w:t>Objetivo geral</w:t>
       </w:r>
-      <w:bookmarkEnd w:id="7"/>
+      <w:bookmarkEnd w:id="6"/>
     </w:p>
     <w:p>
       <w:pPr>
@@ -1701,7 +1699,7 @@
         <w:t>Quanto ao objetivo geral, o pesquisador deve dar uma visão global sobre</w:t>
       </w:r>
       <w:r>
-        <w:t xml:space="preserve"> o assunto pesquisado, e “[...] </w:t>
+        <w:t xml:space="preserve"> o assunto pesquisado, e “[...]</w:t>
       </w:r>
       <w:r>
         <w:t>mostrar a importância do assunto, tendo em vista o conhecimento geral do mesmo e a temática proposta [...]” (DOMINGOS; SANTOS, 1998, p. 210).</w:t>
@@ -1843,9 +1841,6 @@
       </w:r>
       <w:r>
         <w:t xml:space="preserve"> des</w:t>
-      </w:r>
-      <w:r>
-        <w:tab/>
       </w:r>
       <w:r>
         <w:t>s</w:t>
@@ -1924,7 +1919,13 @@
         <w:spacing w:after="240" w:line="276" w:lineRule="auto"/>
       </w:pPr>
       <w:r>
-        <w:t>Decisões mediante a possivel colisões.</w:t>
+        <w:t xml:space="preserve">Decisões mediante a </w:t>
+      </w:r>
+      <w:r>
+        <w:t>possível</w:t>
+      </w:r>
+      <w:r>
+        <w:t xml:space="preserve"> colisões.</w:t>
       </w:r>
     </w:p>
     <w:p>
@@ -1975,12 +1976,12 @@
           <w:numId w:val="4"/>
         </w:numPr>
       </w:pPr>
-      <w:bookmarkStart w:id="8" w:name="_Toc447563083"/>
+      <w:bookmarkStart w:id="7" w:name="_Toc447563083"/>
       <w:r>
         <w:lastRenderedPageBreak/>
         <w:t>Objetivo específico</w:t>
       </w:r>
-      <w:bookmarkEnd w:id="8"/>
+      <w:bookmarkEnd w:id="7"/>
     </w:p>
     <w:p/>
     <w:p>
@@ -2385,11 +2386,11 @@
       <w:pPr>
         <w:pStyle w:val="TITULOSEMNUMERAO"/>
       </w:pPr>
-      <w:bookmarkStart w:id="9" w:name="_Toc447563084"/>
+      <w:bookmarkStart w:id="8" w:name="_Toc447563084"/>
       <w:r>
         <w:t>Referência Bibliográfica</w:t>
       </w:r>
-      <w:bookmarkEnd w:id="9"/>
+      <w:bookmarkEnd w:id="8"/>
     </w:p>
     <w:p/>
     <w:p>
@@ -2398,7 +2399,15 @@
         <w:ind w:firstLine="360"/>
       </w:pPr>
       <w:r>
-        <w:t xml:space="preserve">CERVO, Amado Luiz; SILVA, Roberto da; BERVIAN, Pedro A. </w:t>
+        <w:t>CERV</w:t>
+      </w:r>
+      <w:r>
+        <w:t>O, Amado Luiz; SILVA, Roberto</w:t>
+      </w:r>
+      <w:bookmarkStart w:id="9" w:name="_GoBack"/>
+      <w:bookmarkEnd w:id="9"/>
+      <w:r>
+        <w:t xml:space="preserve">; BERVIAN, Pedro A. </w:t>
       </w:r>
       <w:r>
         <w:rPr>
@@ -2482,7 +2491,10 @@
         <w:ind w:firstLine="360"/>
       </w:pPr>
       <w:r>
-        <w:t xml:space="preserve">SANTOS, Antonio Raimundo dos. </w:t>
+        <w:t>SANTOS, Antonio Raimundo</w:t>
+      </w:r>
+      <w:r>
+        <w:t xml:space="preserve">. </w:t>
       </w:r>
       <w:r>
         <w:rPr>
@@ -2569,7 +2581,7 @@
           <w:rPr>
             <w:noProof/>
           </w:rPr>
-          <w:t>6</w:t>
+          <w:t>4</w:t>
         </w:r>
         <w:r>
           <w:fldChar w:fldCharType="end"/>
@@ -2640,7 +2652,7 @@
           <w:rPr>
             <w:noProof/>
           </w:rPr>
-          <w:t>5</w:t>
+          <w:t>3</w:t>
         </w:r>
         <w:r>
           <w:fldChar w:fldCharType="end"/>
@@ -4105,7 +4117,7 @@
 </file>
 
 <file path=customXml/itemProps1.xml><?xml version="1.0" encoding="utf-8"?>
-<ds:datastoreItem xmlns:ds="http://schemas.openxmlformats.org/officeDocument/2006/customXml" ds:itemID="{78FF2882-10E8-46B5-AC60-F282100B9CCC}">
+<ds:datastoreItem xmlns:ds="http://schemas.openxmlformats.org/officeDocument/2006/customXml" ds:itemID="{5F7DA886-4ACF-4331-9713-A11D914B19B5}">
   <ds:schemaRefs>
     <ds:schemaRef ds:uri="http://schemas.openxmlformats.org/officeDocument/2006/bibliography"/>
   </ds:schemaRefs>

</xml_diff>